<commit_message>
final version of Demos with images
</commit_message>
<xml_diff>
--- a/To Do List.docx
+++ b/To Do List.docx
@@ -18,23 +18,70 @@
       <w:proofErr w:type="spellEnd"/>
     </w:p>
     <w:p>
-      <w:r>
+      <w:pPr>
+        <w:rPr>
+          <w:strike/>
+        </w:rPr>
+      </w:pPr>
+      <w:r>
+        <w:rPr>
+          <w:strike/>
+        </w:rPr>
         <w:t xml:space="preserve">Create list of gentrified neighborhoods </w:t>
       </w:r>
     </w:p>
     <w:p>
-      <w:r>
+      <w:pPr>
+        <w:rPr>
+          <w:strike/>
+        </w:rPr>
+      </w:pPr>
+      <w:r>
+        <w:rPr>
+          <w:strike/>
+        </w:rPr>
         <w:t>Download and clean up education data</w:t>
       </w:r>
     </w:p>
     <w:p>
+      <w:r>
+        <w:t>Create education graphs</w:t>
+      </w:r>
+    </w:p>
+    <w:p>
+      <w:r>
+        <w:t>Clean up education folder or provide list of living/functional files</w:t>
+      </w:r>
+    </w:p>
+    <w:p>
+      <w:pPr>
+        <w:rPr>
+          <w:strike/>
+        </w:rPr>
+      </w:pPr>
+      <w:r>
+        <w:rPr>
+          <w:strike/>
+        </w:rPr>
+        <w:t xml:space="preserve">Talk to Kerry/Daisy about overly large </w:t>
+      </w:r>
+      <w:proofErr w:type="spellStart"/>
+      <w:r>
+        <w:rPr>
+          <w:strike/>
+        </w:rPr>
+        <w:t>csvs</w:t>
+      </w:r>
+      <w:proofErr w:type="spellEnd"/>
+    </w:p>
+    <w:p>
       <w:pPr>
         <w:rPr>
           <w:b/>
         </w:rPr>
       </w:pPr>
       <w:r>
-        <w:t>Create education graphs</w:t>
+        <w:t>Create two slides</w:t>
       </w:r>
     </w:p>
     <w:p/>
@@ -52,21 +99,77 @@
       </w:r>
     </w:p>
     <w:p>
-      <w:r>
+      <w:pPr>
+        <w:rPr>
+          <w:strike/>
+        </w:rPr>
+      </w:pPr>
+      <w:r>
+        <w:rPr>
+          <w:strike/>
+        </w:rPr>
         <w:t>Setup file structure</w:t>
       </w:r>
     </w:p>
     <w:p>
-      <w:r>
-        <w:t xml:space="preserve">Download and clean up </w:t>
-      </w:r>
-      <w:r>
-        <w:t>demographic</w:t>
-      </w:r>
-      <w:r>
-        <w:t xml:space="preserve"> data</w:t>
-      </w:r>
-    </w:p>
+      <w:pPr>
+        <w:rPr>
+          <w:strike/>
+        </w:rPr>
+      </w:pPr>
+      <w:r>
+        <w:rPr>
+          <w:strike/>
+        </w:rPr>
+        <w:t>Download and clean up demographic data</w:t>
+      </w:r>
+    </w:p>
+    <w:p>
+      <w:pPr>
+        <w:rPr>
+          <w:strike/>
+        </w:rPr>
+      </w:pPr>
+      <w:r>
+        <w:rPr>
+          <w:strike/>
+        </w:rPr>
+        <w:t>Clean up master file structure</w:t>
+      </w:r>
+    </w:p>
+    <w:p>
+      <w:pPr>
+        <w:rPr>
+          <w:strike/>
+        </w:rPr>
+      </w:pPr>
+      <w:r>
+        <w:rPr>
+          <w:strike/>
+        </w:rPr>
+        <w:t>Create demographic graphs</w:t>
+      </w:r>
+      <w:r>
+        <w:rPr>
+          <w:strike/>
+        </w:rPr>
+        <w:t xml:space="preserve"> – bar graphs</w:t>
+      </w:r>
+    </w:p>
+    <w:p>
+      <w:pPr>
+        <w:rPr>
+          <w:strike/>
+        </w:rPr>
+      </w:pPr>
+      <w:r>
+        <w:rPr>
+          <w:strike/>
+        </w:rPr>
+        <w:t>Create two slides</w:t>
+      </w:r>
+    </w:p>
+    <w:p/>
     <w:p>
       <w:pPr>
         <w:rPr>
@@ -74,48 +177,63 @@
         </w:rPr>
       </w:pPr>
       <w:r>
-        <w:t>Create demographic graphs</w:t>
-      </w:r>
-    </w:p>
-    <w:p/>
-    <w:p>
-      <w:pPr>
         <w:rPr>
           <w:b/>
         </w:rPr>
-      </w:pPr>
-      <w:r>
+        <w:t>Stephen</w:t>
+      </w:r>
+    </w:p>
+    <w:p>
+      <w:pPr>
+        <w:rPr>
+          <w:strike/>
+        </w:rPr>
+      </w:pPr>
+      <w:r>
+        <w:rPr>
+          <w:strike/>
+        </w:rPr>
+        <w:t>Download and clean up crime data</w:t>
+      </w:r>
+    </w:p>
+    <w:p>
+      <w:pPr>
+        <w:rPr>
+          <w:strike/>
+        </w:rPr>
+      </w:pPr>
+      <w:r>
+        <w:rPr>
+          <w:strike/>
+        </w:rPr>
+        <w:t>Create crime graphs</w:t>
+      </w:r>
+      <w:r>
+        <w:rPr>
+          <w:strike/>
+        </w:rPr>
+        <w:t xml:space="preserve"> box plots</w:t>
+      </w:r>
+    </w:p>
+    <w:p>
+      <w:pPr>
         <w:rPr>
           <w:b/>
-        </w:rPr>
-        <w:t>Stephen</w:t>
-      </w:r>
-    </w:p>
-    <w:p>
-      <w:r>
-        <w:t xml:space="preserve">Download and clean up </w:t>
-      </w:r>
-      <w:r>
-        <w:t>crime</w:t>
-      </w:r>
-      <w:r>
-        <w:t xml:space="preserve"> data</w:t>
+          <w:strike/>
+        </w:rPr>
+      </w:pPr>
+      <w:r>
+        <w:rPr>
+          <w:strike/>
+        </w:rPr>
+        <w:t>Update file paths after master is updated</w:t>
       </w:r>
     </w:p>
     <w:p>
       <w:pPr>
         <w:rPr>
           <w:b/>
-        </w:rPr>
-      </w:pPr>
-      <w:r>
-        <w:t>Create crime graphs</w:t>
-      </w:r>
-    </w:p>
-    <w:p>
-      <w:pPr>
-        <w:rPr>
-          <w:b/>
+          <w:strike/>
         </w:rPr>
       </w:pPr>
       <w:bookmarkStart w:id="0" w:name="_GoBack"/>

</xml_diff>